<commit_message>
"Change constructor for GIC and investment "
</commit_message>
<xml_diff>
--- a/CRC cards/CRC template.docx
+++ b/CRC cards/CRC template.docx
@@ -28,6 +28,8 @@
                 <w:szCs w:val="32"/>
               </w:rPr>
             </w:pPr>
+            <w:proofErr w:type="spellStart"/>
+            <w:proofErr w:type="gramStart"/>
             <w:r>
               <w:rPr>
                 <w:sz w:val="32"/>
@@ -50,6 +52,15 @@
               </w:rPr>
               <w:t>:</w:t>
             </w:r>
+            <w:r>
+              <w:rPr>
+                <w:sz w:val="32"/>
+                <w:szCs w:val="32"/>
+              </w:rPr>
+              <w:t>Investment</w:t>
+            </w:r>
+            <w:proofErr w:type="spellEnd"/>
+            <w:proofErr w:type="gramEnd"/>
           </w:p>
         </w:tc>
       </w:tr>
@@ -89,12 +100,19 @@
           <w:p>
             <w:pPr>
               <w:rPr>
-                <w:rFonts w:hint="eastAsia"/>
                 <w:sz w:val="32"/>
                 <w:szCs w:val="32"/>
                 <w:u w:val="single"/>
               </w:rPr>
             </w:pPr>
+            <w:r>
+              <w:rPr>
+                <w:sz w:val="32"/>
+                <w:szCs w:val="32"/>
+                <w:u w:val="single"/>
+              </w:rPr>
+              <w:t xml:space="preserve">Store info </w:t>
+            </w:r>
           </w:p>
         </w:tc>
         <w:tc>

</xml_diff>